<commit_message>
Updated to version 1.6
V1.6

新增：
1、增加初始加载数量参数row，可通过参数或HTMl增强两种方式指定初始时分页加载数量。

修复：
1、修复了加载顺序和Loading方式可能引起的一处排序问题。

优化：
1、优化了分页点击显示效果
</commit_message>
<xml_diff>
--- a/EasyDataTable_README.docx
+++ b/EasyDataTable_README.docx
@@ -2742,8 +2742,6 @@
         </w:r>
       </w:hyperlink>
     </w:p>
-    <w:bookmarkStart w:id="0" w:name="_GoBack"/>
-    <w:bookmarkEnd w:id="0"/>
     <w:p>
       <w:pPr>
         <w:pStyle w:val="20"/>
@@ -2757,165 +2755,120 @@
           <w:sz w:val="21"/>
         </w:rPr>
       </w:pPr>
-      <w:r>
-        <w:rPr>
-          <w:rStyle w:val="a5"/>
-          <w:noProof/>
-        </w:rPr>
-        <w:fldChar w:fldCharType="begin"/>
-      </w:r>
-      <w:r>
-        <w:rPr>
-          <w:rStyle w:val="a5"/>
-          <w:noProof/>
-        </w:rPr>
-        <w:instrText xml:space="preserve"> </w:instrText>
-      </w:r>
-      <w:r>
-        <w:rPr>
-          <w:noProof/>
-        </w:rPr>
-        <w:instrText>HYPERLINK \l "_Toc373247596"</w:instrText>
-      </w:r>
-      <w:r>
-        <w:rPr>
-          <w:rStyle w:val="a5"/>
-          <w:noProof/>
-        </w:rPr>
-        <w:instrText xml:space="preserve"> </w:instrText>
-      </w:r>
-      <w:r>
-        <w:rPr>
-          <w:rStyle w:val="a5"/>
-          <w:noProof/>
-        </w:rPr>
-      </w:r>
-      <w:r>
-        <w:rPr>
-          <w:rStyle w:val="a5"/>
-          <w:noProof/>
-        </w:rPr>
-        <w:fldChar w:fldCharType="separate"/>
-      </w:r>
-      <w:r>
-        <w:rPr>
-          <w:rStyle w:val="a5"/>
-          <w:rFonts w:ascii="微软雅黑" w:hAnsi="微软雅黑"/>
-          <w:noProof/>
-        </w:rPr>
-        <w:t>11.2</w:t>
-      </w:r>
-      <w:r>
-        <w:rPr>
-          <w:rStyle w:val="a5"/>
-          <w:rFonts w:ascii="微软雅黑" w:hAnsi="微软雅黑" w:hint="eastAsia"/>
-          <w:noProof/>
-        </w:rPr>
-        <w:t>判断语句</w:t>
-      </w:r>
-      <w:r>
-        <w:rPr>
-          <w:rStyle w:val="a5"/>
-          <w:rFonts w:ascii="微软雅黑" w:hAnsi="微软雅黑"/>
-          <w:noProof/>
-        </w:rPr>
-        <w:t>DataTable</w:t>
-      </w:r>
-      <w:r>
-        <w:rPr>
-          <w:rStyle w:val="a5"/>
-          <w:rFonts w:ascii="微软雅黑" w:hAnsi="微软雅黑" w:hint="eastAsia"/>
-          <w:noProof/>
-        </w:rPr>
-        <w:t>表达式使用，默认</w:t>
-      </w:r>
-      <w:r>
-        <w:rPr>
-          <w:rStyle w:val="a5"/>
-          <w:rFonts w:ascii="微软雅黑" w:hAnsi="微软雅黑"/>
-          <w:noProof/>
-        </w:rPr>
-        <w:t xml:space="preserve">DataTable.SIMPLE_FULL </w:t>
-      </w:r>
-      <w:r>
-        <w:rPr>
-          <w:rStyle w:val="a5"/>
-          <w:rFonts w:ascii="微软雅黑" w:hAnsi="微软雅黑" w:hint="eastAsia"/>
-          <w:noProof/>
-        </w:rPr>
-        <w:t>分页主题</w:t>
-      </w:r>
-      <w:r>
-        <w:rPr>
-          <w:rStyle w:val="a5"/>
-          <w:rFonts w:ascii="微软雅黑" w:hAnsi="微软雅黑"/>
-          <w:noProof/>
-        </w:rPr>
-        <w:t xml:space="preserve"> </w:t>
-      </w:r>
-      <w:r>
-        <w:rPr>
-          <w:rStyle w:val="a5"/>
-          <w:rFonts w:ascii="微软雅黑" w:hAnsi="微软雅黑" w:hint="eastAsia"/>
-          <w:noProof/>
-        </w:rPr>
-        <w:t>带复选框和自动编号</w:t>
-      </w:r>
-      <w:r>
-        <w:rPr>
-          <w:noProof/>
-          <w:webHidden/>
-        </w:rPr>
-        <w:tab/>
-      </w:r>
-      <w:r>
-        <w:rPr>
-          <w:noProof/>
-          <w:webHidden/>
-        </w:rPr>
-        <w:fldChar w:fldCharType="begin"/>
-      </w:r>
-      <w:r>
-        <w:rPr>
-          <w:noProof/>
-          <w:webHidden/>
-        </w:rPr>
-        <w:instrText xml:space="preserve"> PAGEREF _Toc373247596 \h </w:instrText>
-      </w:r>
-      <w:r>
-        <w:rPr>
-          <w:noProof/>
-          <w:webHidden/>
-        </w:rPr>
-      </w:r>
-      <w:r>
-        <w:rPr>
-          <w:noProof/>
-          <w:webHidden/>
-        </w:rPr>
-        <w:fldChar w:fldCharType="separate"/>
-      </w:r>
-      <w:r>
-        <w:rPr>
-          <w:noProof/>
-          <w:webHidden/>
-        </w:rPr>
-        <w:t>19</w:t>
-      </w:r>
-      <w:r>
-        <w:rPr>
-          <w:noProof/>
-          <w:webHidden/>
-        </w:rPr>
-        <w:fldChar w:fldCharType="end"/>
-      </w:r>
-      <w:r>
-        <w:rPr>
-          <w:rStyle w:val="a5"/>
-          <w:noProof/>
-        </w:rPr>
-        <w:fldChar w:fldCharType="end"/>
-      </w:r>
+      <w:hyperlink w:anchor="_Toc373247596" w:history="1">
+        <w:r>
+          <w:rPr>
+            <w:rStyle w:val="a5"/>
+            <w:rFonts w:ascii="微软雅黑" w:hAnsi="微软雅黑"/>
+            <w:noProof/>
+          </w:rPr>
+          <w:t>11.2</w:t>
+        </w:r>
+        <w:r>
+          <w:rPr>
+            <w:rStyle w:val="a5"/>
+            <w:rFonts w:ascii="微软雅黑" w:hAnsi="微软雅黑" w:hint="eastAsia"/>
+            <w:noProof/>
+          </w:rPr>
+          <w:t>判断语句</w:t>
+        </w:r>
+        <w:r>
+          <w:rPr>
+            <w:rStyle w:val="a5"/>
+            <w:rFonts w:ascii="微软雅黑" w:hAnsi="微软雅黑"/>
+            <w:noProof/>
+          </w:rPr>
+          <w:t>DataTable</w:t>
+        </w:r>
+        <w:r>
+          <w:rPr>
+            <w:rStyle w:val="a5"/>
+            <w:rFonts w:ascii="微软雅黑" w:hAnsi="微软雅黑" w:hint="eastAsia"/>
+            <w:noProof/>
+          </w:rPr>
+          <w:t>表达式使用，默认</w:t>
+        </w:r>
+        <w:r>
+          <w:rPr>
+            <w:rStyle w:val="a5"/>
+            <w:rFonts w:ascii="微软雅黑" w:hAnsi="微软雅黑"/>
+            <w:noProof/>
+          </w:rPr>
+          <w:t xml:space="preserve">DataTable.SIMPLE_FULL </w:t>
+        </w:r>
+        <w:r>
+          <w:rPr>
+            <w:rStyle w:val="a5"/>
+            <w:rFonts w:ascii="微软雅黑" w:hAnsi="微软雅黑" w:hint="eastAsia"/>
+            <w:noProof/>
+          </w:rPr>
+          <w:t>分页主题</w:t>
+        </w:r>
+        <w:r>
+          <w:rPr>
+            <w:rStyle w:val="a5"/>
+            <w:rFonts w:ascii="微软雅黑" w:hAnsi="微软雅黑"/>
+            <w:noProof/>
+          </w:rPr>
+          <w:t xml:space="preserve"> </w:t>
+        </w:r>
+        <w:r>
+          <w:rPr>
+            <w:rStyle w:val="a5"/>
+            <w:rFonts w:ascii="微软雅黑" w:hAnsi="微软雅黑" w:hint="eastAsia"/>
+            <w:noProof/>
+          </w:rPr>
+          <w:t>带复选框和自动编号</w:t>
+        </w:r>
+        <w:r>
+          <w:rPr>
+            <w:noProof/>
+            <w:webHidden/>
+          </w:rPr>
+          <w:tab/>
+        </w:r>
+        <w:r>
+          <w:rPr>
+            <w:noProof/>
+            <w:webHidden/>
+          </w:rPr>
+          <w:fldChar w:fldCharType="begin"/>
+        </w:r>
+        <w:r>
+          <w:rPr>
+            <w:noProof/>
+            <w:webHidden/>
+          </w:rPr>
+          <w:instrText xml:space="preserve"> PAGEREF _Toc373247596 \h </w:instrText>
+        </w:r>
+        <w:r>
+          <w:rPr>
+            <w:noProof/>
+            <w:webHidden/>
+          </w:rPr>
+        </w:r>
+        <w:r>
+          <w:rPr>
+            <w:noProof/>
+            <w:webHidden/>
+          </w:rPr>
+          <w:fldChar w:fldCharType="separate"/>
+        </w:r>
+        <w:r>
+          <w:rPr>
+            <w:noProof/>
+            <w:webHidden/>
+          </w:rPr>
+          <w:t>19</w:t>
+        </w:r>
+        <w:r>
+          <w:rPr>
+            <w:noProof/>
+            <w:webHidden/>
+          </w:rPr>
+          <w:fldChar w:fldCharType="end"/>
+        </w:r>
+      </w:hyperlink>
     </w:p>
     <w:p>
       <w:pPr>
@@ -3569,22 +3522,22 @@
           <w:rFonts w:ascii="微软雅黑" w:hAnsi="微软雅黑"/>
         </w:rPr>
       </w:pPr>
-      <w:bookmarkStart w:id="1" w:name="_Toc362273679"/>
-      <w:bookmarkStart w:id="2" w:name="_Toc370052104"/>
-      <w:bookmarkStart w:id="3" w:name="_Toc373080454"/>
-      <w:bookmarkStart w:id="4" w:name="_Toc373245924"/>
-      <w:bookmarkStart w:id="5" w:name="_Toc373247576"/>
+      <w:bookmarkStart w:id="0" w:name="_Toc362273679"/>
+      <w:bookmarkStart w:id="1" w:name="_Toc370052104"/>
+      <w:bookmarkStart w:id="2" w:name="_Toc373080454"/>
+      <w:bookmarkStart w:id="3" w:name="_Toc373245924"/>
+      <w:bookmarkStart w:id="4" w:name="_Toc373247576"/>
       <w:r>
         <w:rPr>
           <w:rFonts w:ascii="微软雅黑" w:hAnsi="微软雅黑" w:hint="eastAsia"/>
         </w:rPr>
         <w:t>在页面引入EasyDataTable核心的js和css文件</w:t>
       </w:r>
+      <w:bookmarkEnd w:id="0"/>
       <w:bookmarkEnd w:id="1"/>
       <w:bookmarkEnd w:id="2"/>
       <w:bookmarkEnd w:id="3"/>
       <w:bookmarkEnd w:id="4"/>
-      <w:bookmarkEnd w:id="5"/>
     </w:p>
     <w:tbl>
       <w:tblPr>
@@ -4099,22 +4052,22 @@
           <w:rFonts w:ascii="微软雅黑" w:hAnsi="微软雅黑"/>
         </w:rPr>
       </w:pPr>
-      <w:bookmarkStart w:id="6" w:name="_Toc362273680"/>
-      <w:bookmarkStart w:id="7" w:name="_Toc370052105"/>
-      <w:bookmarkStart w:id="8" w:name="_Toc373080455"/>
-      <w:bookmarkStart w:id="9" w:name="_Toc373245925"/>
-      <w:bookmarkStart w:id="10" w:name="_Toc373247577"/>
+      <w:bookmarkStart w:id="5" w:name="_Toc362273680"/>
+      <w:bookmarkStart w:id="6" w:name="_Toc370052105"/>
+      <w:bookmarkStart w:id="7" w:name="_Toc373080455"/>
+      <w:bookmarkStart w:id="8" w:name="_Toc373245925"/>
+      <w:bookmarkStart w:id="9" w:name="_Toc373247577"/>
       <w:r>
         <w:rPr>
           <w:rFonts w:ascii="微软雅黑" w:hAnsi="微软雅黑" w:hint="eastAsia"/>
         </w:rPr>
         <w:t>对Ajax分页表格进行数据初始化</w:t>
       </w:r>
+      <w:bookmarkEnd w:id="5"/>
       <w:bookmarkEnd w:id="6"/>
       <w:bookmarkEnd w:id="7"/>
       <w:bookmarkEnd w:id="8"/>
       <w:bookmarkEnd w:id="9"/>
-      <w:bookmarkEnd w:id="10"/>
     </w:p>
     <w:p>
       <w:pPr>
@@ -4124,11 +4077,11 @@
           <w:rFonts w:ascii="微软雅黑" w:hAnsi="微软雅黑" w:cs="Arial"/>
         </w:rPr>
       </w:pPr>
-      <w:bookmarkStart w:id="11" w:name="_Toc373080456"/>
-      <w:bookmarkStart w:id="12" w:name="_Toc373245926"/>
+      <w:bookmarkStart w:id="10" w:name="_Toc373080456"/>
+      <w:bookmarkStart w:id="11" w:name="_Toc373245926"/>
+      <w:bookmarkStart w:id="12" w:name="_Toc373247578"/>
       <w:bookmarkStart w:id="13" w:name="_Toc362273681"/>
       <w:bookmarkStart w:id="14" w:name="_Toc370052106"/>
-      <w:bookmarkStart w:id="15" w:name="_Toc373247578"/>
       <w:r>
         <w:rPr>
           <w:rFonts w:ascii="微软雅黑" w:hAnsi="微软雅黑" w:cs="Arial"/>
@@ -4171,9 +4124,9 @@
         </w:rPr>
         <w:t>样式</w:t>
       </w:r>
+      <w:bookmarkEnd w:id="10"/>
       <w:bookmarkEnd w:id="11"/>
       <w:bookmarkEnd w:id="12"/>
-      <w:bookmarkEnd w:id="15"/>
     </w:p>
     <w:p>
       <w:pPr>
@@ -4365,11 +4318,11 @@
           <w:rFonts w:ascii="微软雅黑" w:hAnsi="微软雅黑" w:cs="Arial"/>
         </w:rPr>
       </w:pPr>
-      <w:bookmarkStart w:id="16" w:name="_Toc373080457"/>
-      <w:bookmarkStart w:id="17" w:name="_Toc373245927"/>
+      <w:bookmarkStart w:id="15" w:name="_Toc373080457"/>
+      <w:bookmarkStart w:id="16" w:name="_Toc373245927"/>
+      <w:bookmarkStart w:id="17" w:name="_Toc373247579"/>
       <w:bookmarkStart w:id="18" w:name="_Toc362273682"/>
       <w:bookmarkStart w:id="19" w:name="_Toc370052107"/>
-      <w:bookmarkStart w:id="20" w:name="_Toc373247579"/>
       <w:r>
         <w:rPr>
           <w:rFonts w:ascii="微软雅黑" w:hAnsi="微软雅黑" w:cs="Arial"/>
@@ -4394,9 +4347,9 @@
         </w:rPr>
         <w:t>函数</w:t>
       </w:r>
+      <w:bookmarkEnd w:id="15"/>
       <w:bookmarkEnd w:id="16"/>
       <w:bookmarkEnd w:id="17"/>
-      <w:bookmarkEnd w:id="20"/>
     </w:p>
     <w:p>
       <w:pPr>
@@ -4917,7 +4870,7 @@
       <w:pPr>
         <w:ind w:leftChars="300" w:left="720"/>
         <w:rPr>
-          <w:rFonts w:ascii="微软雅黑" w:hAnsi="微软雅黑" w:cs="Courier New"/>
+          <w:rFonts w:ascii="微软雅黑" w:hAnsi="微软雅黑" w:cs="Courier New" w:hint="eastAsia"/>
           <w:color w:val="000000"/>
           <w:kern w:val="0"/>
           <w:szCs w:val="24"/>
@@ -4949,7 +4902,7 @@
           <w:kern w:val="0"/>
           <w:szCs w:val="24"/>
         </w:rPr>
-        <w:t xml:space="preserve"> '</w:t>
+        <w:t xml:space="preserve"> </w:t>
       </w:r>
       <w:r>
         <w:rPr>
@@ -4958,16 +4911,7 @@
           <w:kern w:val="0"/>
           <w:szCs w:val="24"/>
         </w:rPr>
-        <w:t>数据结束</w:t>
-      </w:r>
-      <w:r>
-        <w:rPr>
-          <w:rFonts w:ascii="微软雅黑" w:hAnsi="微软雅黑" w:cs="Courier New"/>
-          <w:color w:val="000000"/>
-          <w:kern w:val="0"/>
-          <w:szCs w:val="24"/>
-        </w:rPr>
-        <w:t>加载事件</w:t>
+        <w:t>'</w:t>
       </w:r>
       <w:r>
         <w:rPr>
@@ -4976,6 +4920,24 @@
           <w:kern w:val="0"/>
           <w:szCs w:val="24"/>
         </w:rPr>
+        <w:t>数据结束</w:t>
+      </w:r>
+      <w:r>
+        <w:rPr>
+          <w:rFonts w:ascii="微软雅黑" w:hAnsi="微软雅黑" w:cs="Courier New"/>
+          <w:color w:val="000000"/>
+          <w:kern w:val="0"/>
+          <w:szCs w:val="24"/>
+        </w:rPr>
+        <w:t>加载事件</w:t>
+      </w:r>
+      <w:r>
+        <w:rPr>
+          <w:rFonts w:ascii="微软雅黑" w:hAnsi="微软雅黑" w:cs="Courier New" w:hint="eastAsia"/>
+          <w:color w:val="000000"/>
+          <w:kern w:val="0"/>
+          <w:szCs w:val="24"/>
+        </w:rPr>
         <w:t>处理</w:t>
       </w:r>
       <w:r>
@@ -4986,6 +4948,81 @@
           <w:szCs w:val="24"/>
         </w:rPr>
         <w:t>函数</w:t>
+      </w:r>
+      <w:r>
+        <w:rPr>
+          <w:rFonts w:ascii="微软雅黑" w:hAnsi="微软雅黑" w:cs="Courier New" w:hint="eastAsia"/>
+          <w:color w:val="000000"/>
+          <w:kern w:val="0"/>
+          <w:szCs w:val="24"/>
+        </w:rPr>
+        <w:t>'</w:t>
+      </w:r>
+      <w:r>
+        <w:rPr>
+          <w:rFonts w:ascii="微软雅黑" w:hAnsi="微软雅黑" w:cs="Courier New" w:hint="eastAsia"/>
+          <w:color w:val="000000"/>
+          <w:kern w:val="0"/>
+          <w:szCs w:val="24"/>
+        </w:rPr>
+        <w:t>,</w:t>
+      </w:r>
+    </w:p>
+    <w:p>
+      <w:pPr>
+        <w:ind w:leftChars="300" w:left="720"/>
+        <w:rPr>
+          <w:rFonts w:ascii="微软雅黑" w:hAnsi="微软雅黑" w:cs="Courier New" w:hint="eastAsia"/>
+          <w:color w:val="000000"/>
+          <w:kern w:val="0"/>
+          <w:szCs w:val="24"/>
+        </w:rPr>
+      </w:pPr>
+      <w:r>
+        <w:rPr>
+          <w:rFonts w:ascii="微软雅黑" w:hAnsi="微软雅黑" w:cs="Courier New"/>
+          <w:b/>
+          <w:color w:val="0070C0"/>
+          <w:kern w:val="0"/>
+          <w:szCs w:val="24"/>
+        </w:rPr>
+        <w:t>row</w:t>
+      </w:r>
+      <w:r>
+        <w:rPr>
+          <w:rFonts w:ascii="微软雅黑" w:hAnsi="微软雅黑" w:cs="Courier New"/>
+          <w:color w:val="000000"/>
+          <w:kern w:val="0"/>
+          <w:szCs w:val="24"/>
+        </w:rPr>
+        <w:t>:</w:t>
+      </w:r>
+      <w:r>
+        <w:rPr>
+          <w:rFonts w:ascii="微软雅黑" w:hAnsi="微软雅黑" w:cs="Courier New" w:hint="eastAsia"/>
+          <w:color w:val="000000"/>
+          <w:kern w:val="0"/>
+          <w:szCs w:val="24"/>
+        </w:rPr>
+        <w:t xml:space="preserve"> '</w:t>
+      </w:r>
+      <w:r>
+        <w:rPr>
+          <w:rFonts w:ascii="微软雅黑" w:hAnsi="微软雅黑" w:cs="Courier New" w:hint="eastAsia"/>
+          <w:color w:val="000000"/>
+          <w:kern w:val="0"/>
+          <w:szCs w:val="24"/>
+        </w:rPr>
+        <w:t>初始每页加载显示</w:t>
+      </w:r>
+      <w:r>
+        <w:rPr>
+          <w:rFonts w:ascii="微软雅黑" w:hAnsi="微软雅黑" w:cs="Courier New"/>
+          <w:color w:val="000000"/>
+          <w:kern w:val="0"/>
+          <w:szCs w:val="24"/>
+        </w:rPr>
+        <w:t>数量</w:t>
       </w:r>
       <w:r>
         <w:rPr>
@@ -5023,9 +5060,9 @@
       <w:pPr>
         <w:pStyle w:val="3"/>
       </w:pPr>
-      <w:bookmarkStart w:id="21" w:name="_Toc373080458"/>
-      <w:bookmarkStart w:id="22" w:name="_Toc373245928"/>
-      <w:bookmarkStart w:id="23" w:name="_Toc373247580"/>
+      <w:bookmarkStart w:id="20" w:name="_Toc373080458"/>
+      <w:bookmarkStart w:id="21" w:name="_Toc373245928"/>
+      <w:bookmarkStart w:id="22" w:name="_Toc373247580"/>
       <w:r>
         <w:t xml:space="preserve">2.2.1 </w:t>
       </w:r>
@@ -5047,9 +5084,9 @@
         </w:rPr>
         <w:t>参数</w:t>
       </w:r>
+      <w:bookmarkEnd w:id="20"/>
       <w:bookmarkEnd w:id="21"/>
       <w:bookmarkEnd w:id="22"/>
-      <w:bookmarkEnd w:id="23"/>
     </w:p>
     <w:p>
       <w:pPr>
@@ -5508,7 +5545,17 @@
           <w:kern w:val="0"/>
           <w:szCs w:val="24"/>
         </w:rPr>
-        <w:t>说明</w:t>
+        <w:t>支持</w:t>
+      </w:r>
+      <w:r>
+        <w:rPr>
+          <w:rFonts w:ascii="微软雅黑" w:hAnsi="微软雅黑" w:cs="Courier New" w:hint="eastAsia"/>
+          <w:b/>
+          <w:color w:val="000000"/>
+          <w:kern w:val="0"/>
+          <w:szCs w:val="24"/>
+        </w:rPr>
+        <w:t>HTML增强</w:t>
       </w:r>
       <w:r>
         <w:rPr>
@@ -5776,8 +5823,9 @@
       <w:r>
         <w:rPr>
           <w:rFonts w:hint="eastAsia"/>
-        </w:rPr>
-        <w:t>或</w:t>
+          <w:color w:val="0070C0"/>
+        </w:rPr>
+        <w:t>、</w:t>
       </w:r>
       <w:r>
         <w:rPr>
@@ -5785,6 +5833,43 @@
           <w:color w:val="0070C0"/>
         </w:rPr>
         <w:t>none</w:t>
+      </w:r>
+      <w:r>
+        <w:rPr>
+          <w:rFonts w:hint="eastAsia"/>
+        </w:rPr>
+        <w:t>、</w:t>
+      </w:r>
+      <w:r>
+        <w:rPr>
+          <w:color w:val="0070C0"/>
+        </w:rPr>
+        <w:t>hid</w:t>
+      </w:r>
+      <w:r>
+        <w:rPr>
+          <w:color w:val="0070C0"/>
+        </w:rPr>
+        <w:t>e</w:t>
+      </w:r>
+      <w:r>
+        <w:rPr>
+          <w:rFonts w:hint="eastAsia"/>
+        </w:rPr>
+        <w:t>或</w:t>
+      </w:r>
+      <w:r>
+        <w:rPr>
+          <w:rFonts w:hint="eastAsia"/>
+          <w:color w:val="0070C0"/>
+        </w:rPr>
+        <w:t>任意</w:t>
+      </w:r>
+      <w:r>
+        <w:rPr>
+          <w:color w:val="0070C0"/>
+        </w:rPr>
+        <w:t>值</w:t>
       </w:r>
       <w:r>
         <w:rPr>
@@ -5924,6 +6009,7 @@
         <w:rPr>
           <w:noProof/>
         </w:rPr>
+        <w:lastRenderedPageBreak/>
         <w:drawing>
           <wp:inline distT="0" distB="0" distL="0" distR="0" wp14:anchorId="559E4DA4" wp14:editId="351569F1">
             <wp:extent cx="6645910" cy="1052195"/>
@@ -6066,7 +6152,6 @@
           <w:kern w:val="0"/>
           <w:szCs w:val="24"/>
         </w:rPr>
-        <w:lastRenderedPageBreak/>
         <w:t>内容（可修改</w:t>
       </w:r>
       <w:r>
@@ -6603,7 +6688,16 @@
           <w:kern w:val="0"/>
           <w:szCs w:val="24"/>
         </w:rPr>
-        <w:t>其他值</w:t>
+        <w:t>任意</w:t>
+      </w:r>
+      <w:r>
+        <w:rPr>
+          <w:rFonts w:ascii="微软雅黑" w:hAnsi="微软雅黑" w:cs="Courier New" w:hint="eastAsia"/>
+          <w:color w:val="0070C0"/>
+          <w:kern w:val="0"/>
+          <w:szCs w:val="24"/>
+        </w:rPr>
+        <w:t>值</w:t>
       </w:r>
       <w:r>
         <w:rPr>
@@ -6833,7 +6927,8 @@
           <w:kern w:val="0"/>
           <w:szCs w:val="24"/>
         </w:rPr>
-        <w:t>说明</w:t>
+        <w:lastRenderedPageBreak/>
+        <w:t>支持HTML增强</w:t>
       </w:r>
       <w:r>
         <w:rPr>
@@ -7009,7 +7104,6 @@
           <w:rFonts w:hint="eastAsia"/>
           <w:color w:val="0070C0"/>
         </w:rPr>
-        <w:lastRenderedPageBreak/>
         <w:t>language</w:t>
       </w:r>
       <w:r>
@@ -8485,6 +8579,7 @@
                 <w:szCs w:val="24"/>
                 <w:highlight w:val="white"/>
               </w:rPr>
+              <w:lastRenderedPageBreak/>
               <w:tab/>
             </w:r>
             <w:r>
@@ -8646,7 +8741,6 @@
                 <w:szCs w:val="24"/>
                 <w:highlight w:val="white"/>
               </w:rPr>
-              <w:lastRenderedPageBreak/>
               <w:t xml:space="preserve">  </w:t>
             </w:r>
             <w:r>
@@ -10262,6 +10356,7 @@
         <w:rPr>
           <w:color w:val="0070C0"/>
         </w:rPr>
+        <w:lastRenderedPageBreak/>
         <w:t>end</w:t>
       </w:r>
       <w:r>
@@ -10482,7 +10577,6 @@
                 <w:szCs w:val="24"/>
                 <w:highlight w:val="white"/>
               </w:rPr>
-              <w:lastRenderedPageBreak/>
               <w:t>"end"</w:t>
             </w:r>
             <w:r>
@@ -11183,10 +11277,424 @@
     </w:tbl>
     <w:p>
       <w:pPr>
-        <w:rPr>
-          <w:rFonts w:ascii="微软雅黑" w:hAnsi="微软雅黑"/>
-        </w:rPr>
+        <w:pStyle w:val="4"/>
       </w:pPr>
+      <w:bookmarkStart w:id="23" w:name="_Toc362273683"/>
+      <w:bookmarkStart w:id="24" w:name="_Toc370052108"/>
+      <w:bookmarkStart w:id="25" w:name="_Toc373080459"/>
+      <w:bookmarkStart w:id="26" w:name="_Toc373245929"/>
+      <w:bookmarkStart w:id="27" w:name="_Toc373247581"/>
+      <w:r>
+        <w:rPr>
+          <w:color w:val="0070C0"/>
+        </w:rPr>
+        <w:t>row</w:t>
+      </w:r>
+      <w:r>
+        <w:rPr>
+          <w:rFonts w:cs="Arial"/>
+          <w:color w:val="000000" w:themeColor="text1"/>
+        </w:rPr>
+        <w:t>——</w:t>
+      </w:r>
+      <w:r>
+        <w:rPr>
+          <w:rFonts w:hint="eastAsia"/>
+        </w:rPr>
+        <w:t>可选</w:t>
+      </w:r>
+      <w:r>
+        <w:rPr>
+          <w:rFonts w:hint="eastAsia"/>
+        </w:rPr>
+        <w:t>,</w:t>
+      </w:r>
+      <w:r>
+        <w:rPr>
+          <w:rFonts w:hint="eastAsia"/>
+        </w:rPr>
+        <w:t>设置</w:t>
+      </w:r>
+      <w:r>
+        <w:t>初始分页加载的</w:t>
+      </w:r>
+      <w:r>
+        <w:rPr>
+          <w:rFonts w:hint="eastAsia"/>
+        </w:rPr>
+        <w:t>条数</w:t>
+      </w:r>
+    </w:p>
+    <w:p>
+      <w:pPr>
+        <w:ind w:leftChars="200" w:left="480"/>
+        <w:rPr>
+          <w:rFonts w:ascii="微软雅黑" w:hAnsi="微软雅黑" w:cs="Courier New"/>
+          <w:color w:val="000000"/>
+          <w:kern w:val="0"/>
+          <w:szCs w:val="24"/>
+        </w:rPr>
+      </w:pPr>
+      <w:r>
+        <w:rPr>
+          <w:rFonts w:ascii="微软雅黑" w:hAnsi="微软雅黑" w:cs="Courier New" w:hint="eastAsia"/>
+          <w:color w:val="000000"/>
+          <w:kern w:val="0"/>
+          <w:szCs w:val="24"/>
+        </w:rPr>
+        <w:t>在初始化</w:t>
+      </w:r>
+      <w:r>
+        <w:rPr>
+          <w:rFonts w:ascii="微软雅黑" w:hAnsi="微软雅黑" w:cs="Courier New"/>
+          <w:color w:val="000000"/>
+          <w:kern w:val="0"/>
+          <w:szCs w:val="24"/>
+        </w:rPr>
+        <w:t>参数</w:t>
+      </w:r>
+      <w:r>
+        <w:rPr>
+          <w:rFonts w:ascii="微软雅黑" w:hAnsi="微软雅黑" w:cs="Courier New" w:hint="eastAsia"/>
+          <w:color w:val="000000"/>
+          <w:kern w:val="0"/>
+          <w:szCs w:val="24"/>
+        </w:rPr>
+        <w:t>中</w:t>
+      </w:r>
+      <w:r>
+        <w:rPr>
+          <w:rFonts w:ascii="微软雅黑" w:hAnsi="微软雅黑" w:cs="Courier New"/>
+          <w:color w:val="000000"/>
+          <w:kern w:val="0"/>
+          <w:szCs w:val="24"/>
+        </w:rPr>
+        <w:t>指定</w:t>
+      </w:r>
+      <w:r>
+        <w:rPr>
+          <w:rFonts w:ascii="微软雅黑" w:hAnsi="微软雅黑" w:cs="Courier New" w:hint="eastAsia"/>
+          <w:color w:val="000000"/>
+          <w:kern w:val="0"/>
+          <w:szCs w:val="24"/>
+        </w:rPr>
+        <w:t>默认分页</w:t>
+      </w:r>
+      <w:r>
+        <w:rPr>
+          <w:rFonts w:ascii="微软雅黑" w:hAnsi="微软雅黑" w:cs="Courier New"/>
+          <w:color w:val="000000"/>
+          <w:kern w:val="0"/>
+          <w:szCs w:val="24"/>
+        </w:rPr>
+        <w:t>加载的数据</w:t>
+      </w:r>
+      <w:r>
+        <w:rPr>
+          <w:rFonts w:ascii="微软雅黑" w:hAnsi="微软雅黑" w:cs="Courier New" w:hint="eastAsia"/>
+          <w:color w:val="000000"/>
+          <w:kern w:val="0"/>
+          <w:szCs w:val="24"/>
+        </w:rPr>
+        <w:t>条数。</w:t>
+      </w:r>
+    </w:p>
+    <w:p>
+      <w:pPr>
+        <w:ind w:leftChars="200" w:left="480"/>
+        <w:rPr>
+          <w:rFonts w:ascii="微软雅黑" w:hAnsi="微软雅黑" w:cs="Courier New"/>
+          <w:color w:val="000000"/>
+          <w:kern w:val="0"/>
+          <w:szCs w:val="24"/>
+        </w:rPr>
+      </w:pPr>
+      <w:r>
+        <w:rPr>
+          <w:rFonts w:ascii="微软雅黑" w:hAnsi="微软雅黑" w:cs="Courier New" w:hint="eastAsia"/>
+          <w:color w:val="000000"/>
+          <w:kern w:val="0"/>
+          <w:szCs w:val="24"/>
+        </w:rPr>
+        <w:t>如</w:t>
+      </w:r>
+      <w:r>
+        <w:rPr>
+          <w:rFonts w:ascii="微软雅黑" w:hAnsi="微软雅黑" w:cs="Courier New"/>
+          <w:color w:val="000000"/>
+          <w:kern w:val="0"/>
+          <w:szCs w:val="24"/>
+        </w:rPr>
+        <w:t>不设置</w:t>
+      </w:r>
+      <w:r>
+        <w:rPr>
+          <w:rFonts w:ascii="微软雅黑" w:hAnsi="微软雅黑" w:cs="Courier New" w:hint="eastAsia"/>
+          <w:color w:val="000000"/>
+          <w:kern w:val="0"/>
+          <w:szCs w:val="24"/>
+        </w:rPr>
+        <w:t>该</w:t>
+      </w:r>
+      <w:r>
+        <w:rPr>
+          <w:rFonts w:ascii="微软雅黑" w:hAnsi="微软雅黑" w:cs="Courier New"/>
+          <w:color w:val="000000"/>
+          <w:kern w:val="0"/>
+          <w:szCs w:val="24"/>
+        </w:rPr>
+        <w:t>参数，</w:t>
+      </w:r>
+      <w:r>
+        <w:rPr>
+          <w:rFonts w:ascii="微软雅黑" w:hAnsi="微软雅黑" w:cs="Courier New" w:hint="eastAsia"/>
+          <w:color w:val="000000"/>
+          <w:kern w:val="0"/>
+          <w:szCs w:val="24"/>
+        </w:rPr>
+        <w:t>将</w:t>
+      </w:r>
+      <w:r>
+        <w:rPr>
+          <w:rFonts w:ascii="微软雅黑" w:hAnsi="微软雅黑" w:cs="Courier New"/>
+          <w:color w:val="000000"/>
+          <w:kern w:val="0"/>
+          <w:szCs w:val="24"/>
+        </w:rPr>
+        <w:t>使用</w:t>
+      </w:r>
+      <w:r>
+        <w:rPr>
+          <w:rFonts w:ascii="Courier New" w:eastAsiaTheme="minorEastAsia" w:hAnsi="Courier New" w:cs="Courier New"/>
+          <w:color w:val="000000"/>
+          <w:kern w:val="0"/>
+          <w:szCs w:val="24"/>
+        </w:rPr>
+        <w:t>DataTable.DEFAULT_ROW</w:t>
+      </w:r>
+      <w:r>
+        <w:rPr>
+          <w:rFonts w:ascii="微软雅黑" w:hAnsi="微软雅黑" w:cs="Courier New" w:hint="eastAsia"/>
+          <w:color w:val="000000"/>
+          <w:kern w:val="0"/>
+          <w:szCs w:val="24"/>
+        </w:rPr>
+        <w:t>属性</w:t>
+      </w:r>
+      <w:r>
+        <w:rPr>
+          <w:rFonts w:ascii="微软雅黑" w:hAnsi="微软雅黑" w:cs="Courier New"/>
+          <w:color w:val="000000"/>
+          <w:kern w:val="0"/>
+          <w:szCs w:val="24"/>
+        </w:rPr>
+        <w:t>的值</w:t>
+      </w:r>
+      <w:r>
+        <w:rPr>
+          <w:rFonts w:ascii="微软雅黑" w:hAnsi="微软雅黑" w:cs="Courier New" w:hint="eastAsia"/>
+          <w:color w:val="000000"/>
+          <w:kern w:val="0"/>
+          <w:szCs w:val="24"/>
+        </w:rPr>
+        <w:t>默认值</w:t>
+      </w:r>
+      <w:r>
+        <w:rPr>
+          <w:rFonts w:ascii="微软雅黑" w:hAnsi="微软雅黑" w:cs="Courier New" w:hint="eastAsia"/>
+          <w:color w:val="000000"/>
+          <w:kern w:val="0"/>
+          <w:szCs w:val="24"/>
+        </w:rPr>
+        <w:t>5</w:t>
+      </w:r>
+      <w:r>
+        <w:rPr>
+          <w:rFonts w:ascii="微软雅黑" w:hAnsi="微软雅黑" w:cs="Courier New" w:hint="eastAsia"/>
+          <w:color w:val="000000"/>
+          <w:kern w:val="0"/>
+          <w:szCs w:val="24"/>
+        </w:rPr>
+        <w:t>。</w:t>
+      </w:r>
+    </w:p>
+    <w:p>
+      <w:pPr>
+        <w:ind w:leftChars="200" w:left="480"/>
+        <w:rPr>
+          <w:rFonts w:ascii="微软雅黑" w:hAnsi="微软雅黑" w:cs="Courier New" w:hint="eastAsia"/>
+          <w:color w:val="000000"/>
+          <w:kern w:val="0"/>
+          <w:szCs w:val="24"/>
+        </w:rPr>
+      </w:pPr>
+      <w:r>
+        <w:rPr>
+          <w:rFonts w:ascii="微软雅黑" w:hAnsi="微软雅黑" w:cs="Courier New" w:hint="eastAsia"/>
+          <w:b/>
+          <w:color w:val="000000"/>
+          <w:kern w:val="0"/>
+          <w:szCs w:val="24"/>
+        </w:rPr>
+        <w:t>支持HTML增强</w:t>
+      </w:r>
+      <w:r>
+        <w:rPr>
+          <w:rFonts w:ascii="微软雅黑" w:hAnsi="微软雅黑" w:cs="Courier New"/>
+          <w:b/>
+          <w:color w:val="000000"/>
+          <w:kern w:val="0"/>
+          <w:szCs w:val="24"/>
+        </w:rPr>
+        <w:t>：</w:t>
+      </w:r>
+      <w:r>
+        <w:rPr>
+          <w:rFonts w:ascii="微软雅黑" w:hAnsi="微软雅黑" w:cs="Courier New" w:hint="eastAsia"/>
+          <w:b/>
+          <w:color w:val="000000"/>
+          <w:kern w:val="0"/>
+          <w:szCs w:val="24"/>
+        </w:rPr>
+        <w:t xml:space="preserve"> </w:t>
+      </w:r>
+      <w:r>
+        <w:rPr>
+          <w:rFonts w:ascii="微软雅黑" w:hAnsi="微软雅黑" w:cs="Courier New"/>
+          <w:color w:val="000000"/>
+          <w:kern w:val="0"/>
+          <w:szCs w:val="24"/>
+        </w:rPr>
+        <w:t>row</w:t>
+      </w:r>
+      <w:r>
+        <w:rPr>
+          <w:rFonts w:ascii="微软雅黑" w:hAnsi="微软雅黑" w:cs="Courier New" w:hint="eastAsia"/>
+          <w:color w:val="000000"/>
+          <w:kern w:val="0"/>
+          <w:szCs w:val="24"/>
+        </w:rPr>
+        <w:t>参数</w:t>
+      </w:r>
+      <w:r>
+        <w:rPr>
+          <w:rFonts w:ascii="微软雅黑" w:hAnsi="微软雅黑" w:cs="Courier New" w:hint="eastAsia"/>
+          <w:color w:val="000000"/>
+          <w:kern w:val="0"/>
+          <w:szCs w:val="24"/>
+        </w:rPr>
+        <w:t>也</w:t>
+      </w:r>
+      <w:r>
+        <w:rPr>
+          <w:rFonts w:ascii="微软雅黑" w:hAnsi="微软雅黑" w:cs="Courier New"/>
+          <w:color w:val="000000"/>
+          <w:kern w:val="0"/>
+          <w:szCs w:val="24"/>
+        </w:rPr>
+        <w:t>可通过</w:t>
+      </w:r>
+      <w:r>
+        <w:rPr>
+          <w:rFonts w:ascii="微软雅黑" w:hAnsi="微软雅黑" w:cs="Courier New" w:hint="eastAsia"/>
+          <w:color w:val="000000"/>
+          <w:kern w:val="0"/>
+          <w:szCs w:val="24"/>
+        </w:rPr>
+        <w:t>分页DIV</w:t>
+      </w:r>
+      <w:r>
+        <w:rPr>
+          <w:rFonts w:ascii="微软雅黑" w:hAnsi="微软雅黑" w:cs="Courier New"/>
+          <w:color w:val="000000"/>
+          <w:kern w:val="0"/>
+          <w:szCs w:val="24"/>
+        </w:rPr>
+        <w:t>的</w:t>
+      </w:r>
+      <w:r>
+        <w:rPr>
+          <w:rFonts w:ascii="微软雅黑" w:hAnsi="微软雅黑" w:cs="Courier New" w:hint="eastAsia"/>
+          <w:color w:val="000000"/>
+          <w:kern w:val="0"/>
+          <w:szCs w:val="24"/>
+        </w:rPr>
+        <w:t>row</w:t>
+      </w:r>
+      <w:r>
+        <w:rPr>
+          <w:rFonts w:ascii="微软雅黑" w:hAnsi="微软雅黑" w:cs="Courier New" w:hint="eastAsia"/>
+          <w:color w:val="000000"/>
+          <w:kern w:val="0"/>
+          <w:szCs w:val="24"/>
+        </w:rPr>
+        <w:t>属性</w:t>
+      </w:r>
+      <w:r>
+        <w:rPr>
+          <w:rFonts w:ascii="微软雅黑" w:hAnsi="微软雅黑" w:cs="Courier New"/>
+          <w:color w:val="000000"/>
+          <w:kern w:val="0"/>
+          <w:szCs w:val="24"/>
+        </w:rPr>
+        <w:t>设置，加载顺序为html</w:t>
+      </w:r>
+      <w:r>
+        <w:rPr>
+          <w:rFonts w:ascii="微软雅黑" w:hAnsi="微软雅黑" w:cs="Courier New" w:hint="eastAsia"/>
+          <w:color w:val="000000"/>
+          <w:kern w:val="0"/>
+          <w:szCs w:val="24"/>
+        </w:rPr>
+        <w:t>、</w:t>
+      </w:r>
+      <w:r>
+        <w:rPr>
+          <w:rFonts w:ascii="微软雅黑" w:hAnsi="微软雅黑" w:cs="Courier New"/>
+          <w:color w:val="000000"/>
+          <w:kern w:val="0"/>
+          <w:szCs w:val="24"/>
+        </w:rPr>
+        <w:t>javascript</w:t>
+      </w:r>
+      <w:r>
+        <w:rPr>
+          <w:rFonts w:ascii="微软雅黑" w:hAnsi="微软雅黑" w:cs="Courier New" w:hint="eastAsia"/>
+          <w:color w:val="000000"/>
+          <w:kern w:val="0"/>
+          <w:szCs w:val="24"/>
+        </w:rPr>
+        <w:t>，</w:t>
+      </w:r>
+      <w:r>
+        <w:rPr>
+          <w:rFonts w:ascii="微软雅黑" w:hAnsi="微软雅黑" w:cs="Courier New"/>
+          <w:color w:val="000000"/>
+          <w:kern w:val="0"/>
+          <w:szCs w:val="24"/>
+        </w:rPr>
+        <w:t>后加载</w:t>
+      </w:r>
+      <w:r>
+        <w:rPr>
+          <w:rFonts w:ascii="微软雅黑" w:hAnsi="微软雅黑" w:cs="Courier New" w:hint="eastAsia"/>
+          <w:color w:val="000000"/>
+          <w:kern w:val="0"/>
+          <w:szCs w:val="24"/>
+        </w:rPr>
+        <w:t>的</w:t>
+      </w:r>
+      <w:r>
+        <w:rPr>
+          <w:rFonts w:ascii="微软雅黑" w:hAnsi="微软雅黑" w:cs="Courier New"/>
+          <w:color w:val="000000"/>
+          <w:kern w:val="0"/>
+          <w:szCs w:val="24"/>
+        </w:rPr>
+        <w:t>参数会覆盖前面的值。</w:t>
+      </w:r>
+      <w:bookmarkStart w:id="28" w:name="_GoBack"/>
+      <w:bookmarkEnd w:id="28"/>
     </w:p>
     <w:p>
       <w:pPr>
@@ -11195,22 +11703,17 @@
           <w:rFonts w:ascii="微软雅黑" w:hAnsi="微软雅黑"/>
         </w:rPr>
       </w:pPr>
-      <w:bookmarkStart w:id="24" w:name="_Toc362273683"/>
-      <w:bookmarkStart w:id="25" w:name="_Toc370052108"/>
-      <w:bookmarkStart w:id="26" w:name="_Toc373080459"/>
-      <w:bookmarkStart w:id="27" w:name="_Toc373245929"/>
-      <w:bookmarkStart w:id="28" w:name="_Toc373247581"/>
       <w:r>
         <w:rPr>
           <w:rFonts w:ascii="微软雅黑" w:hAnsi="微软雅黑" w:hint="eastAsia"/>
         </w:rPr>
         <w:t>分页表格结构</w:t>
       </w:r>
+      <w:bookmarkEnd w:id="23"/>
       <w:bookmarkEnd w:id="24"/>
       <w:bookmarkEnd w:id="25"/>
       <w:bookmarkEnd w:id="26"/>
       <w:bookmarkEnd w:id="27"/>
-      <w:bookmarkEnd w:id="28"/>
     </w:p>
     <w:tbl>
       <w:tblPr>
@@ -11490,6 +11993,7 @@
                 <w:sz w:val="28"/>
                 <w:szCs w:val="28"/>
               </w:rPr>
+              <w:lastRenderedPageBreak/>
               <w:t>&lt;tr&gt;&lt;t</w:t>
             </w:r>
             <w:r>
@@ -11738,7 +12242,6 @@
                 <w:highlight w:val="yellow"/>
                 <w:shd w:val="pct15" w:color="auto" w:fill="FFFFFF"/>
               </w:rPr>
-              <w:lastRenderedPageBreak/>
               <w:t xml:space="preserve">&lt;!-- 创建表单 </w:t>
             </w:r>
             <w:r>
@@ -13339,6 +13842,7 @@
                 <w:kern w:val="0"/>
                 <w:szCs w:val="24"/>
               </w:rPr>
+              <w:lastRenderedPageBreak/>
               <w:tab/>
             </w:r>
             <w:r>
@@ -14426,7 +14930,6 @@
                 <w:kern w:val="0"/>
                 <w:szCs w:val="24"/>
               </w:rPr>
-              <w:lastRenderedPageBreak/>
               <w:t xml:space="preserve">            </w:t>
             </w:r>
             <w:r>
@@ -16344,6 +16847,7 @@
                 <w:kern w:val="0"/>
                 <w:szCs w:val="24"/>
               </w:rPr>
+              <w:lastRenderedPageBreak/>
               <w:t xml:space="preserve">      </w:t>
             </w:r>
             <w:r>
@@ -16742,7 +17246,6 @@
           <w:rFonts w:ascii="微软雅黑" w:hAnsi="微软雅黑" w:hint="eastAsia"/>
           <w:szCs w:val="24"/>
         </w:rPr>
-        <w:lastRenderedPageBreak/>
         <w:t>在属性表达式中可以直接引用数据属性来获得指定属性的数据，并支持各种数学、比较等JavaScript基本运算符进行运算。</w:t>
       </w:r>
     </w:p>
@@ -16954,6 +17457,7 @@
                 <w:kern w:val="0"/>
                 <w:szCs w:val="24"/>
               </w:rPr>
+              <w:lastRenderedPageBreak/>
               <w:t>&lt;%-- 支持</w:t>
             </w:r>
             <w:r>
@@ -17777,7 +18281,6 @@
                 <w:szCs w:val="24"/>
                 <w:highlight w:val="yellow"/>
               </w:rPr>
-              <w:lastRenderedPageBreak/>
               <w:t>&lt;/</w:t>
             </w:r>
             <w:r>
@@ -18253,6 +18756,7 @@
           <w:color w:val="FF0000"/>
           <w:szCs w:val="24"/>
         </w:rPr>
+        <w:lastRenderedPageBreak/>
         <w:t>key</w:t>
       </w:r>
       <w:r>
@@ -18467,19 +18971,18 @@
       <w:bookmarkStart w:id="49" w:name="_Toc370052113"/>
       <w:bookmarkStart w:id="50" w:name="_Toc373080464"/>
       <w:bookmarkStart w:id="51" w:name="_Toc373245934"/>
-      <w:bookmarkStart w:id="52" w:name="_Toc362273688"/>
-      <w:bookmarkStart w:id="53" w:name="_Toc373247586"/>
+      <w:bookmarkStart w:id="52" w:name="_Toc373247586"/>
+      <w:bookmarkStart w:id="53" w:name="_Toc362273688"/>
       <w:r>
         <w:rPr>
           <w:rFonts w:hint="eastAsia"/>
         </w:rPr>
-        <w:lastRenderedPageBreak/>
         <w:t>排序支持</w:t>
       </w:r>
       <w:bookmarkEnd w:id="49"/>
       <w:bookmarkEnd w:id="50"/>
       <w:bookmarkEnd w:id="51"/>
-      <w:bookmarkEnd w:id="53"/>
+      <w:bookmarkEnd w:id="52"/>
     </w:p>
     <w:p>
       <w:pPr>
@@ -19931,6 +20434,7 @@
           <w:rFonts w:ascii="微软雅黑" w:hAnsi="微软雅黑" w:hint="eastAsia"/>
           <w:szCs w:val="24"/>
         </w:rPr>
+        <w:lastRenderedPageBreak/>
         <w:t>可排序列会显示排序箭头。点击即可发送排序字段order和排序方式sort，实现升序降序切换。</w:t>
       </w:r>
     </w:p>
@@ -20318,7 +20822,7 @@
         </w:rPr>
         <w:t>服务器端数据要求</w:t>
       </w:r>
-      <w:bookmarkEnd w:id="52"/>
+      <w:bookmarkEnd w:id="53"/>
       <w:bookmarkEnd w:id="54"/>
       <w:bookmarkEnd w:id="55"/>
       <w:bookmarkEnd w:id="56"/>
@@ -20365,7 +20869,6 @@
           <w:color w:val="FF0000"/>
           <w:szCs w:val="24"/>
         </w:rPr>
-        <w:lastRenderedPageBreak/>
         <w:t>data</w:t>
       </w:r>
       <w:r>
@@ -20839,6 +21342,7 @@
           <w:kern w:val="0"/>
           <w:szCs w:val="24"/>
         </w:rPr>
+        <w:lastRenderedPageBreak/>
         <w:tab/>
       </w:r>
       <w:r>
@@ -21213,8 +21717,8 @@
       <w:bookmarkStart w:id="58" w:name="_Toc370052115"/>
       <w:bookmarkStart w:id="59" w:name="_Toc373080466"/>
       <w:bookmarkStart w:id="60" w:name="_Toc373245936"/>
-      <w:bookmarkStart w:id="61" w:name="_Toc362273689"/>
-      <w:bookmarkStart w:id="62" w:name="_Toc373247588"/>
+      <w:bookmarkStart w:id="61" w:name="_Toc373247588"/>
+      <w:bookmarkStart w:id="62" w:name="_Toc362273689"/>
       <w:r>
         <w:rPr>
           <w:rFonts w:hint="eastAsia"/>
@@ -21227,7 +21731,7 @@
       <w:bookmarkEnd w:id="58"/>
       <w:bookmarkEnd w:id="59"/>
       <w:bookmarkEnd w:id="60"/>
-      <w:bookmarkEnd w:id="62"/>
+      <w:bookmarkEnd w:id="61"/>
     </w:p>
     <w:p>
       <w:pPr>
@@ -21303,7 +21807,555 @@
         <w:rPr>
           <w:rFonts w:hint="eastAsia"/>
         </w:rPr>
-        <w:lastRenderedPageBreak/>
+        <w:t>默认</w:t>
+      </w:r>
+      <w:r>
+        <w:t>分页条数设置</w:t>
+      </w:r>
+    </w:p>
+    <w:p>
+      <w:pPr>
+        <w:ind w:leftChars="200" w:left="480"/>
+        <w:rPr>
+          <w:rFonts w:ascii="微软雅黑" w:hAnsi="微软雅黑" w:cs="Courier New"/>
+          <w:color w:val="000000"/>
+          <w:kern w:val="0"/>
+          <w:szCs w:val="24"/>
+        </w:rPr>
+      </w:pPr>
+      <w:r>
+        <w:rPr>
+          <w:rFonts w:hint="eastAsia"/>
+        </w:rPr>
+        <w:t>在</w:t>
+      </w:r>
+      <w:r>
+        <w:t>初始化分页参数中</w:t>
+      </w:r>
+      <w:r>
+        <w:rPr>
+          <w:rFonts w:hint="eastAsia"/>
+        </w:rPr>
+        <w:t>使用</w:t>
+      </w:r>
+      <w:r>
+        <w:t>row</w:t>
+      </w:r>
+      <w:r>
+        <w:rPr>
+          <w:rFonts w:hint="eastAsia"/>
+        </w:rPr>
+        <w:t>参数可以</w:t>
+      </w:r>
+      <w:r>
+        <w:t>指定默认的分页条数</w:t>
+      </w:r>
+      <w:r>
+        <w:rPr>
+          <w:rFonts w:hint="eastAsia"/>
+        </w:rPr>
+        <w:t>。</w:t>
+      </w:r>
+      <w:r>
+        <w:t>如果</w:t>
+      </w:r>
+      <w:r>
+        <w:rPr>
+          <w:rFonts w:ascii="微软雅黑" w:hAnsi="微软雅黑" w:cs="Courier New"/>
+          <w:color w:val="000000"/>
+          <w:kern w:val="0"/>
+          <w:szCs w:val="24"/>
+        </w:rPr>
+        <w:t>不设置</w:t>
+      </w:r>
+      <w:r>
+        <w:rPr>
+          <w:rFonts w:ascii="微软雅黑" w:hAnsi="微软雅黑" w:cs="Courier New" w:hint="eastAsia"/>
+          <w:color w:val="000000"/>
+          <w:kern w:val="0"/>
+          <w:szCs w:val="24"/>
+        </w:rPr>
+        <w:t>该</w:t>
+      </w:r>
+      <w:r>
+        <w:rPr>
+          <w:rFonts w:ascii="微软雅黑" w:hAnsi="微软雅黑" w:cs="Courier New"/>
+          <w:color w:val="000000"/>
+          <w:kern w:val="0"/>
+          <w:szCs w:val="24"/>
+        </w:rPr>
+        <w:t>参数，</w:t>
+      </w:r>
+      <w:r>
+        <w:rPr>
+          <w:rFonts w:ascii="微软雅黑" w:hAnsi="微软雅黑" w:cs="Courier New" w:hint="eastAsia"/>
+          <w:color w:val="000000"/>
+          <w:kern w:val="0"/>
+          <w:szCs w:val="24"/>
+        </w:rPr>
+        <w:t>将</w:t>
+      </w:r>
+      <w:r>
+        <w:rPr>
+          <w:rFonts w:ascii="微软雅黑" w:hAnsi="微软雅黑" w:cs="Courier New"/>
+          <w:color w:val="000000"/>
+          <w:kern w:val="0"/>
+          <w:szCs w:val="24"/>
+        </w:rPr>
+        <w:t>使用</w:t>
+      </w:r>
+      <w:r>
+        <w:rPr>
+          <w:rFonts w:ascii="Courier New" w:eastAsiaTheme="minorEastAsia" w:hAnsi="Courier New" w:cs="Courier New"/>
+          <w:color w:val="000000"/>
+          <w:kern w:val="0"/>
+          <w:szCs w:val="24"/>
+        </w:rPr>
+        <w:t>DataTable.DEFAULT_ROW</w:t>
+      </w:r>
+      <w:r>
+        <w:rPr>
+          <w:rFonts w:ascii="微软雅黑" w:hAnsi="微软雅黑" w:cs="Courier New" w:hint="eastAsia"/>
+          <w:color w:val="000000"/>
+          <w:kern w:val="0"/>
+          <w:szCs w:val="24"/>
+        </w:rPr>
+        <w:t>属性</w:t>
+      </w:r>
+      <w:r>
+        <w:rPr>
+          <w:rFonts w:ascii="微软雅黑" w:hAnsi="微软雅黑" w:cs="Courier New"/>
+          <w:color w:val="000000"/>
+          <w:kern w:val="0"/>
+          <w:szCs w:val="24"/>
+        </w:rPr>
+        <w:t>的值</w:t>
+      </w:r>
+      <w:r>
+        <w:rPr>
+          <w:rFonts w:ascii="微软雅黑" w:hAnsi="微软雅黑" w:cs="Courier New" w:hint="eastAsia"/>
+          <w:color w:val="000000"/>
+          <w:kern w:val="0"/>
+          <w:szCs w:val="24"/>
+        </w:rPr>
+        <w:t>默认值</w:t>
+      </w:r>
+      <w:r>
+        <w:rPr>
+          <w:rFonts w:ascii="微软雅黑" w:hAnsi="微软雅黑" w:cs="Courier New" w:hint="eastAsia"/>
+          <w:color w:val="000000"/>
+          <w:kern w:val="0"/>
+          <w:szCs w:val="24"/>
+        </w:rPr>
+        <w:t>5</w:t>
+      </w:r>
+      <w:r>
+        <w:rPr>
+          <w:rFonts w:ascii="微软雅黑" w:hAnsi="微软雅黑" w:cs="Courier New" w:hint="eastAsia"/>
+          <w:color w:val="000000"/>
+          <w:kern w:val="0"/>
+          <w:szCs w:val="24"/>
+        </w:rPr>
+        <w:t>。</w:t>
+      </w:r>
+    </w:p>
+    <w:p>
+      <w:pPr>
+        <w:ind w:leftChars="200" w:left="480"/>
+        <w:rPr>
+          <w:rFonts w:ascii="微软雅黑" w:hAnsi="微软雅黑" w:cs="Courier New" w:hint="eastAsia"/>
+          <w:b/>
+          <w:color w:val="000000"/>
+          <w:kern w:val="0"/>
+          <w:szCs w:val="24"/>
+        </w:rPr>
+      </w:pPr>
+      <w:r>
+        <w:rPr>
+          <w:rFonts w:ascii="微软雅黑" w:hAnsi="微软雅黑" w:cs="Courier New"/>
+          <w:b/>
+          <w:color w:val="000000"/>
+          <w:kern w:val="0"/>
+          <w:szCs w:val="24"/>
+        </w:rPr>
+        <w:t>row属性</w:t>
+      </w:r>
+      <w:r>
+        <w:rPr>
+          <w:rFonts w:ascii="微软雅黑" w:hAnsi="微软雅黑" w:cs="Courier New" w:hint="eastAsia"/>
+          <w:b/>
+          <w:color w:val="000000"/>
+          <w:kern w:val="0"/>
+          <w:szCs w:val="24"/>
+        </w:rPr>
+        <w:t>同事</w:t>
+      </w:r>
+      <w:r>
+        <w:rPr>
+          <w:rFonts w:ascii="微软雅黑" w:hAnsi="微软雅黑" w:cs="Courier New"/>
+          <w:b/>
+          <w:color w:val="000000"/>
+          <w:kern w:val="0"/>
+          <w:szCs w:val="24"/>
+        </w:rPr>
+        <w:t>支持</w:t>
+      </w:r>
+      <w:r>
+        <w:rPr>
+          <w:rFonts w:ascii="微软雅黑" w:hAnsi="微软雅黑" w:cs="Courier New" w:hint="eastAsia"/>
+          <w:b/>
+          <w:color w:val="000000"/>
+          <w:kern w:val="0"/>
+          <w:szCs w:val="24"/>
+        </w:rPr>
+        <w:t>使用</w:t>
+      </w:r>
+      <w:r>
+        <w:rPr>
+          <w:rFonts w:ascii="微软雅黑" w:hAnsi="微软雅黑" w:cs="Courier New"/>
+          <w:b/>
+          <w:color w:val="000000"/>
+          <w:kern w:val="0"/>
+          <w:szCs w:val="24"/>
+        </w:rPr>
+        <w:t>HTML增强</w:t>
+      </w:r>
+      <w:r>
+        <w:rPr>
+          <w:rFonts w:ascii="微软雅黑" w:hAnsi="微软雅黑" w:cs="Courier New" w:hint="eastAsia"/>
+          <w:b/>
+          <w:color w:val="000000"/>
+          <w:kern w:val="0"/>
+          <w:szCs w:val="24"/>
+        </w:rPr>
+        <w:t>：</w:t>
+      </w:r>
+    </w:p>
+    <w:p>
+      <w:r>
+        <w:rPr>
+          <w:rFonts w:hint="eastAsia"/>
+        </w:rPr>
+        <w:t xml:space="preserve">    </w:t>
+      </w:r>
+    </w:p>
+    <w:tbl>
+      <w:tblPr>
+        <w:tblStyle w:val="a8"/>
+        <w:tblW w:w="0" w:type="auto"/>
+        <w:tblInd w:w="675" w:type="dxa"/>
+        <w:tblLook w:val="04A0" w:firstRow="1" w:lastRow="0" w:firstColumn="1" w:lastColumn="0" w:noHBand="0" w:noVBand="1"/>
+      </w:tblPr>
+      <w:tblGrid>
+        <w:gridCol w:w="10007"/>
+      </w:tblGrid>
+      <w:tr>
+        <w:tc>
+          <w:tcPr>
+            <w:tcW w:w="10007" w:type="dxa"/>
+          </w:tcPr>
+          <w:p>
+            <w:pPr>
+              <w:autoSpaceDE w:val="0"/>
+              <w:autoSpaceDN w:val="0"/>
+              <w:adjustRightInd w:val="0"/>
+              <w:jc w:val="left"/>
+              <w:rPr>
+                <w:rFonts w:ascii="Courier New" w:eastAsiaTheme="minorEastAsia" w:hAnsi="Courier New" w:cs="Courier New"/>
+                <w:kern w:val="0"/>
+                <w:szCs w:val="24"/>
+              </w:rPr>
+            </w:pPr>
+            <w:r>
+              <w:rPr>
+                <w:rFonts w:ascii="Courier New" w:eastAsiaTheme="minorEastAsia" w:hAnsi="Courier New" w:cs="Courier New"/>
+                <w:color w:val="008080"/>
+                <w:kern w:val="0"/>
+                <w:szCs w:val="24"/>
+              </w:rPr>
+              <w:t>&lt;</w:t>
+            </w:r>
+            <w:r>
+              <w:rPr>
+                <w:rFonts w:ascii="Courier New" w:eastAsiaTheme="minorEastAsia" w:hAnsi="Courier New" w:cs="Courier New"/>
+                <w:color w:val="3F7F7F"/>
+                <w:kern w:val="0"/>
+                <w:szCs w:val="24"/>
+              </w:rPr>
+              <w:t>div</w:t>
+            </w:r>
+            <w:r>
+              <w:rPr>
+                <w:rFonts w:ascii="Courier New" w:eastAsiaTheme="minorEastAsia" w:hAnsi="Courier New" w:cs="Courier New"/>
+                <w:kern w:val="0"/>
+                <w:szCs w:val="24"/>
+              </w:rPr>
+              <w:t xml:space="preserve"> </w:t>
+            </w:r>
+            <w:r>
+              <w:rPr>
+                <w:rFonts w:ascii="Courier New" w:eastAsiaTheme="minorEastAsia" w:hAnsi="Courier New" w:cs="Courier New"/>
+                <w:color w:val="7F007F"/>
+                <w:kern w:val="0"/>
+                <w:szCs w:val="24"/>
+              </w:rPr>
+              <w:t>class</w:t>
+            </w:r>
+            <w:r>
+              <w:rPr>
+                <w:rFonts w:ascii="Courier New" w:eastAsiaTheme="minorEastAsia" w:hAnsi="Courier New" w:cs="Courier New"/>
+                <w:color w:val="000000"/>
+                <w:kern w:val="0"/>
+                <w:szCs w:val="24"/>
+              </w:rPr>
+              <w:t>=</w:t>
+            </w:r>
+            <w:r>
+              <w:rPr>
+                <w:rFonts w:ascii="Courier New" w:eastAsiaTheme="minorEastAsia" w:hAnsi="Courier New" w:cs="Courier New"/>
+                <w:i/>
+                <w:iCs/>
+                <w:color w:val="2A00FF"/>
+                <w:kern w:val="0"/>
+                <w:szCs w:val="24"/>
+              </w:rPr>
+              <w:t>"panelBar"</w:t>
+            </w:r>
+            <w:r>
+              <w:rPr>
+                <w:rFonts w:ascii="Courier New" w:eastAsiaTheme="minorEastAsia" w:hAnsi="Courier New" w:cs="Courier New"/>
+                <w:kern w:val="0"/>
+                <w:szCs w:val="24"/>
+              </w:rPr>
+              <w:t xml:space="preserve"> </w:t>
+            </w:r>
+            <w:r>
+              <w:rPr>
+                <w:rFonts w:ascii="Courier New" w:eastAsiaTheme="minorEastAsia" w:hAnsi="Courier New" w:cs="Courier New"/>
+                <w:color w:val="7F007F"/>
+                <w:kern w:val="0"/>
+                <w:szCs w:val="24"/>
+              </w:rPr>
+              <w:t>style</w:t>
+            </w:r>
+            <w:r>
+              <w:rPr>
+                <w:rFonts w:ascii="Courier New" w:eastAsiaTheme="minorEastAsia" w:hAnsi="Courier New" w:cs="Courier New"/>
+                <w:color w:val="000000"/>
+                <w:kern w:val="0"/>
+                <w:szCs w:val="24"/>
+              </w:rPr>
+              <w:t>="</w:t>
+            </w:r>
+            <w:r>
+              <w:rPr>
+                <w:rFonts w:ascii="Courier New" w:eastAsiaTheme="minorEastAsia" w:hAnsi="Courier New" w:cs="Courier New"/>
+                <w:color w:val="7F007F"/>
+                <w:kern w:val="0"/>
+                <w:szCs w:val="24"/>
+              </w:rPr>
+              <w:t>width</w:t>
+            </w:r>
+            <w:r>
+              <w:rPr>
+                <w:rFonts w:ascii="Courier New" w:eastAsiaTheme="minorEastAsia" w:hAnsi="Courier New" w:cs="Courier New"/>
+                <w:color w:val="000000"/>
+                <w:kern w:val="0"/>
+                <w:szCs w:val="24"/>
+              </w:rPr>
+              <w:t xml:space="preserve">: </w:t>
+            </w:r>
+            <w:r>
+              <w:rPr>
+                <w:rFonts w:ascii="Courier New" w:eastAsiaTheme="minorEastAsia" w:hAnsi="Courier New" w:cs="Courier New"/>
+                <w:i/>
+                <w:iCs/>
+                <w:color w:val="2A00E1"/>
+                <w:kern w:val="0"/>
+                <w:szCs w:val="24"/>
+              </w:rPr>
+              <w:t>760px</w:t>
+            </w:r>
+            <w:r>
+              <w:rPr>
+                <w:rFonts w:ascii="Courier New" w:eastAsiaTheme="minorEastAsia" w:hAnsi="Courier New" w:cs="Courier New"/>
+                <w:color w:val="000000"/>
+                <w:kern w:val="0"/>
+                <w:szCs w:val="24"/>
+              </w:rPr>
+              <w:t xml:space="preserve">;" </w:t>
+            </w:r>
+            <w:r>
+              <w:rPr>
+                <w:rFonts w:ascii="Courier New" w:eastAsiaTheme="minorEastAsia" w:hAnsi="Courier New" w:cs="Courier New"/>
+                <w:color w:val="7F007F"/>
+                <w:kern w:val="0"/>
+                <w:szCs w:val="24"/>
+              </w:rPr>
+              <w:t>size</w:t>
+            </w:r>
+            <w:r>
+              <w:rPr>
+                <w:rFonts w:ascii="Courier New" w:eastAsiaTheme="minorEastAsia" w:hAnsi="Courier New" w:cs="Courier New"/>
+                <w:color w:val="000000"/>
+                <w:kern w:val="0"/>
+                <w:szCs w:val="24"/>
+              </w:rPr>
+              <w:t>=</w:t>
+            </w:r>
+            <w:r>
+              <w:rPr>
+                <w:rFonts w:ascii="Courier New" w:eastAsiaTheme="minorEastAsia" w:hAnsi="Courier New" w:cs="Courier New"/>
+                <w:i/>
+                <w:iCs/>
+                <w:color w:val="2A00FF"/>
+                <w:kern w:val="0"/>
+                <w:szCs w:val="24"/>
+              </w:rPr>
+              <w:t>"5,10,30,50"</w:t>
+            </w:r>
+            <w:r>
+              <w:rPr>
+                <w:rFonts w:ascii="Courier New" w:eastAsiaTheme="minorEastAsia" w:hAnsi="Courier New" w:cs="Courier New"/>
+                <w:kern w:val="0"/>
+                <w:szCs w:val="24"/>
+              </w:rPr>
+              <w:t xml:space="preserve"> </w:t>
+            </w:r>
+            <w:r>
+              <w:rPr>
+                <w:rFonts w:ascii="Courier New" w:eastAsiaTheme="minorEastAsia" w:hAnsi="Courier New" w:cs="Courier New"/>
+                <w:color w:val="7F007F"/>
+                <w:kern w:val="0"/>
+                <w:szCs w:val="24"/>
+                <w:highlight w:val="yellow"/>
+              </w:rPr>
+              <w:t>row</w:t>
+            </w:r>
+            <w:r>
+              <w:rPr>
+                <w:rFonts w:ascii="Courier New" w:eastAsiaTheme="minorEastAsia" w:hAnsi="Courier New" w:cs="Courier New"/>
+                <w:color w:val="000000"/>
+                <w:kern w:val="0"/>
+                <w:szCs w:val="24"/>
+                <w:highlight w:val="yellow"/>
+              </w:rPr>
+              <w:t>=</w:t>
+            </w:r>
+            <w:r>
+              <w:rPr>
+                <w:rFonts w:ascii="Courier New" w:eastAsiaTheme="minorEastAsia" w:hAnsi="Courier New" w:cs="Courier New"/>
+                <w:i/>
+                <w:iCs/>
+                <w:color w:val="2A00FF"/>
+                <w:kern w:val="0"/>
+                <w:szCs w:val="24"/>
+                <w:highlight w:val="yellow"/>
+              </w:rPr>
+              <w:t>"10"</w:t>
+            </w:r>
+            <w:r>
+              <w:rPr>
+                <w:rFonts w:ascii="Courier New" w:eastAsiaTheme="minorEastAsia" w:hAnsi="Courier New" w:cs="Courier New"/>
+                <w:color w:val="008080"/>
+                <w:kern w:val="0"/>
+                <w:szCs w:val="24"/>
+              </w:rPr>
+              <w:t>&gt;</w:t>
+            </w:r>
+          </w:p>
+          <w:p>
+            <w:pPr>
+              <w:autoSpaceDE w:val="0"/>
+              <w:autoSpaceDN w:val="0"/>
+              <w:adjustRightInd w:val="0"/>
+              <w:jc w:val="left"/>
+              <w:rPr>
+                <w:rFonts w:ascii="Courier New" w:eastAsiaTheme="minorEastAsia" w:hAnsi="Courier New" w:cs="Courier New"/>
+                <w:kern w:val="0"/>
+                <w:szCs w:val="24"/>
+              </w:rPr>
+            </w:pPr>
+            <w:r>
+              <w:rPr>
+                <w:rFonts w:ascii="Courier New" w:eastAsiaTheme="minorEastAsia" w:hAnsi="Courier New" w:cs="Courier New"/>
+                <w:color w:val="000000"/>
+                <w:kern w:val="0"/>
+                <w:szCs w:val="24"/>
+              </w:rPr>
+              <w:tab/>
+            </w:r>
+            <w:r>
+              <w:rPr>
+                <w:rFonts w:ascii="Courier New" w:eastAsiaTheme="minorEastAsia" w:hAnsi="Courier New" w:cs="Courier New"/>
+                <w:color w:val="000000"/>
+                <w:kern w:val="0"/>
+                <w:szCs w:val="24"/>
+              </w:rPr>
+              <w:tab/>
+            </w:r>
+            <w:r>
+              <w:rPr>
+                <w:rFonts w:ascii="Courier New" w:eastAsiaTheme="minorEastAsia" w:hAnsi="Courier New" w:cs="Courier New"/>
+                <w:color w:val="000000"/>
+                <w:kern w:val="0"/>
+                <w:szCs w:val="24"/>
+              </w:rPr>
+              <w:tab/>
+            </w:r>
+          </w:p>
+          <w:p>
+            <w:pPr>
+              <w:rPr>
+                <w:rFonts w:hint="eastAsia"/>
+              </w:rPr>
+            </w:pPr>
+            <w:r>
+              <w:rPr>
+                <w:rFonts w:ascii="Courier New" w:eastAsiaTheme="minorEastAsia" w:hAnsi="Courier New" w:cs="Courier New"/>
+                <w:color w:val="008080"/>
+                <w:kern w:val="0"/>
+                <w:szCs w:val="24"/>
+              </w:rPr>
+              <w:t>&lt;/</w:t>
+            </w:r>
+            <w:r>
+              <w:rPr>
+                <w:rFonts w:ascii="Courier New" w:eastAsiaTheme="minorEastAsia" w:hAnsi="Courier New" w:cs="Courier New"/>
+                <w:color w:val="3F7F7F"/>
+                <w:kern w:val="0"/>
+                <w:szCs w:val="24"/>
+              </w:rPr>
+              <w:t>div</w:t>
+            </w:r>
+            <w:r>
+              <w:rPr>
+                <w:rFonts w:ascii="Courier New" w:eastAsiaTheme="minorEastAsia" w:hAnsi="Courier New" w:cs="Courier New"/>
+                <w:color w:val="008080"/>
+                <w:kern w:val="0"/>
+                <w:szCs w:val="24"/>
+              </w:rPr>
+              <w:t>&gt;</w:t>
+            </w:r>
+          </w:p>
+        </w:tc>
+      </w:tr>
+    </w:tbl>
+    <w:p>
+      <w:pPr>
+        <w:rPr>
+          <w:rFonts w:hint="eastAsia"/>
+        </w:rPr>
+      </w:pPr>
+    </w:p>
+    <w:p>
+      <w:pPr>
+        <w:pStyle w:val="1"/>
+      </w:pPr>
+      <w:r>
+        <w:rPr>
+          <w:rFonts w:hint="eastAsia"/>
+        </w:rPr>
         <w:t>分页</w:t>
       </w:r>
       <w:bookmarkEnd w:id="63"/>
@@ -21508,6 +22560,7 @@
           <w:kern w:val="0"/>
           <w:szCs w:val="24"/>
         </w:rPr>
+        <w:lastRenderedPageBreak/>
         <w:t>DataTable.SIMPLE_PAG</w:t>
       </w:r>
       <w:r>
@@ -22768,7 +23821,6 @@
         <w:rPr>
           <w:rFonts w:hint="eastAsia"/>
         </w:rPr>
-        <w:lastRenderedPageBreak/>
         <w:t>自定义</w:t>
       </w:r>
       <w:r>
@@ -23102,6 +24154,14 @@
       <w:r>
         <w:rPr>
           <w:rFonts w:ascii="微软雅黑" w:hAnsi="微软雅黑" w:cs="Courier New"/>
+          <w:kern w:val="0"/>
+          <w:szCs w:val="24"/>
+        </w:rPr>
+        <w:t xml:space="preserve"> </w:t>
+      </w:r>
+      <w:r>
+        <w:rPr>
+          <w:rFonts w:ascii="微软雅黑" w:hAnsi="微软雅黑" w:cs="Courier New"/>
           <w:color w:val="7F007F"/>
           <w:kern w:val="0"/>
           <w:szCs w:val="24"/>
@@ -23186,6 +24246,7 @@
           <w:kern w:val="0"/>
           <w:szCs w:val="24"/>
         </w:rPr>
+        <w:lastRenderedPageBreak/>
         <w:t>&lt;</w:t>
       </w:r>
       <w:r>
@@ -24712,7 +25773,7 @@
         </w:rPr>
         <w:t>分页实例</w:t>
       </w:r>
-      <w:bookmarkEnd w:id="61"/>
+      <w:bookmarkEnd w:id="62"/>
       <w:bookmarkEnd w:id="83"/>
       <w:bookmarkEnd w:id="84"/>
       <w:bookmarkEnd w:id="85"/>
@@ -24906,7 +25967,6 @@
                 <w:szCs w:val="24"/>
                 <w:highlight w:val="white"/>
               </w:rPr>
-              <w:lastRenderedPageBreak/>
               <w:t xml:space="preserve">  $(</w:t>
             </w:r>
             <w:r>
@@ -25139,6 +26199,7 @@
                 <w:kern w:val="0"/>
                 <w:szCs w:val="24"/>
               </w:rPr>
+              <w:lastRenderedPageBreak/>
               <w:t>&lt;</w:t>
             </w:r>
             <w:r>
@@ -27170,7 +28231,6 @@
                 <w:kern w:val="0"/>
                 <w:szCs w:val="24"/>
               </w:rPr>
-              <w:lastRenderedPageBreak/>
               <w:tab/>
             </w:r>
             <w:r>
@@ -27787,6 +28847,7 @@
                 <w:kern w:val="0"/>
                 <w:szCs w:val="24"/>
               </w:rPr>
+              <w:lastRenderedPageBreak/>
               <w:tab/>
             </w:r>
             <w:r>
@@ -29891,7 +30952,6 @@
         <w:rPr>
           <w:rFonts w:ascii="微软雅黑" w:hAnsi="微软雅黑" w:hint="eastAsia"/>
         </w:rPr>
-        <w:lastRenderedPageBreak/>
         <w:t>11.2</w:t>
       </w:r>
       <w:r>
@@ -30466,6 +31526,7 @@
                 <w:kern w:val="0"/>
                 <w:szCs w:val="24"/>
               </w:rPr>
+              <w:lastRenderedPageBreak/>
               <w:tab/>
             </w:r>
             <w:r>
@@ -32542,7 +33603,6 @@
                 <w:kern w:val="0"/>
                 <w:szCs w:val="24"/>
               </w:rPr>
-              <w:lastRenderedPageBreak/>
               <w:tab/>
             </w:r>
             <w:r>
@@ -33259,6 +34319,7 @@
                 <w:kern w:val="0"/>
                 <w:szCs w:val="24"/>
               </w:rPr>
+              <w:lastRenderedPageBreak/>
               <w:tab/>
             </w:r>
             <w:r>
@@ -35540,7 +36601,6 @@
                 <w:kern w:val="0"/>
                 <w:szCs w:val="24"/>
               </w:rPr>
-              <w:lastRenderedPageBreak/>
               <w:tab/>
             </w:r>
             <w:r>
@@ -35872,6 +36932,7 @@
                 <w:kern w:val="0"/>
                 <w:szCs w:val="24"/>
               </w:rPr>
+              <w:lastRenderedPageBreak/>
               <w:t xml:space="preserve">    </w:t>
             </w:r>
             <w:r>
@@ -36282,9 +37343,9 @@
       <w:bookmarkStart w:id="98" w:name="_Toc370052124"/>
       <w:bookmarkStart w:id="99" w:name="_Toc373080475"/>
       <w:bookmarkStart w:id="100" w:name="_Toc373245945"/>
-      <w:bookmarkStart w:id="101" w:name="_Toc362273694"/>
-      <w:bookmarkStart w:id="102" w:name="_Toc370052125"/>
-      <w:bookmarkStart w:id="103" w:name="_Toc373247597"/>
+      <w:bookmarkStart w:id="101" w:name="_Toc373247597"/>
+      <w:bookmarkStart w:id="102" w:name="_Toc362273694"/>
+      <w:bookmarkStart w:id="103" w:name="_Toc370052125"/>
       <w:r>
         <w:rPr>
           <w:rFonts w:ascii="微软雅黑" w:hAnsi="微软雅黑" w:hint="eastAsia"/>
@@ -36302,7 +37363,7 @@
       <w:bookmarkEnd w:id="98"/>
       <w:bookmarkEnd w:id="99"/>
       <w:bookmarkEnd w:id="100"/>
-      <w:bookmarkEnd w:id="103"/>
+      <w:bookmarkEnd w:id="101"/>
     </w:p>
     <w:p>
       <w:pPr>
@@ -36375,8 +37436,8 @@
       <w:r>
         <w:t>')"</w:t>
       </w:r>
-      <w:bookmarkEnd w:id="101"/>
       <w:bookmarkEnd w:id="102"/>
+      <w:bookmarkEnd w:id="103"/>
     </w:p>
     <w:tbl>
       <w:tblPr>
@@ -36882,7 +37943,6 @@
         <w:rPr>
           <w:rFonts w:ascii="微软雅黑" w:hAnsi="微软雅黑" w:hint="eastAsia"/>
         </w:rPr>
-        <w:lastRenderedPageBreak/>
         <w:t>11.3.2</w:t>
       </w:r>
       <w:r>
@@ -37615,6 +38675,7 @@
                 <w:szCs w:val="24"/>
                 <w:highlight w:val="lightGray"/>
               </w:rPr>
+              <w:lastRenderedPageBreak/>
               <w:tab/>
             </w:r>
             <w:r>
@@ -39498,7 +40559,6 @@
                 <w:kern w:val="0"/>
                 <w:szCs w:val="24"/>
               </w:rPr>
-              <w:lastRenderedPageBreak/>
               <w:tab/>
             </w:r>
             <w:r>
@@ -40352,6 +41412,7 @@
                 <w:kern w:val="0"/>
                 <w:szCs w:val="24"/>
               </w:rPr>
+              <w:lastRenderedPageBreak/>
               <w:tab/>
             </w:r>
             <w:r>
@@ -42575,7 +43636,6 @@
                 <w:kern w:val="0"/>
                 <w:szCs w:val="24"/>
               </w:rPr>
-              <w:lastRenderedPageBreak/>
               <w:t>target</w:t>
             </w:r>
             <w:r>
@@ -43257,6 +44317,7 @@
                 <w:kern w:val="0"/>
                 <w:szCs w:val="24"/>
               </w:rPr>
+              <w:lastRenderedPageBreak/>
               <w:tab/>
             </w:r>
             <w:r>
@@ -44040,9 +45101,9 @@
         <w:ind w:left="240"/>
       </w:pPr>
       <w:bookmarkStart w:id="114" w:name="_Toc373245948"/>
-      <w:bookmarkStart w:id="115" w:name="_Toc370052127"/>
-      <w:bookmarkStart w:id="116" w:name="_Toc373080478"/>
-      <w:bookmarkStart w:id="117" w:name="_Toc373247600"/>
+      <w:bookmarkStart w:id="115" w:name="_Toc373247600"/>
+      <w:bookmarkStart w:id="116" w:name="_Toc370052127"/>
+      <w:bookmarkStart w:id="117" w:name="_Toc373080478"/>
       <w:r>
         <w:rPr>
           <w:rFonts w:hint="eastAsia"/>
@@ -44090,7 +45151,7 @@
         <w:t>的分页</w:t>
       </w:r>
       <w:bookmarkEnd w:id="114"/>
-      <w:bookmarkEnd w:id="117"/>
+      <w:bookmarkEnd w:id="115"/>
     </w:p>
     <w:tbl>
       <w:tblPr>
@@ -44773,7 +45834,6 @@
                 <w:szCs w:val="24"/>
                 <w:highlight w:val="white"/>
               </w:rPr>
-              <w:lastRenderedPageBreak/>
               <w:t xml:space="preserve">  </w:t>
             </w:r>
             <w:r>
@@ -45680,6 +46740,7 @@
                 <w:szCs w:val="24"/>
                 <w:highlight w:val="white"/>
               </w:rPr>
+              <w:lastRenderedPageBreak/>
               <w:t xml:space="preserve">  </w:t>
             </w:r>
             <w:r>
@@ -48545,7 +49606,6 @@
                 <w:kern w:val="0"/>
                 <w:szCs w:val="24"/>
               </w:rPr>
-              <w:lastRenderedPageBreak/>
               <w:tab/>
             </w:r>
             <w:r>
@@ -50237,6 +51297,7 @@
                 <w:kern w:val="0"/>
                 <w:szCs w:val="24"/>
               </w:rPr>
+              <w:lastRenderedPageBreak/>
               <w:t>45px</w:t>
             </w:r>
             <w:r>
@@ -52389,8 +53450,8 @@
         </w:rPr>
         <w:t>分页标签国际化支持</w:t>
       </w:r>
-      <w:bookmarkEnd w:id="115"/>
       <w:bookmarkEnd w:id="116"/>
+      <w:bookmarkEnd w:id="117"/>
       <w:bookmarkEnd w:id="118"/>
       <w:bookmarkEnd w:id="119"/>
     </w:p>
@@ -52538,7 +53599,6 @@
           <w:kern w:val="0"/>
           <w:szCs w:val="24"/>
         </w:rPr>
-        <w:lastRenderedPageBreak/>
         <w:tab/>
       </w:r>
       <w:r>
@@ -53001,6 +54061,7 @@
           <w:kern w:val="0"/>
           <w:szCs w:val="24"/>
         </w:rPr>
+        <w:lastRenderedPageBreak/>
         <w:t xml:space="preserve">} </w:t>
       </w:r>
     </w:p>
@@ -54027,7 +55088,6 @@
           <w:kern w:val="44"/>
           <w:szCs w:val="24"/>
         </w:rPr>
-        <w:lastRenderedPageBreak/>
         <w:drawing>
           <wp:inline distT="0" distB="0" distL="0" distR="0" wp14:anchorId="10C810FA" wp14:editId="663FF9FF">
             <wp:extent cx="6642100" cy="284480"/>
@@ -58552,7 +59612,7 @@
 </file>
 
 <file path=customXml/itemProps1.xml><?xml version="1.0" encoding="utf-8"?>
-<ds:datastoreItem xmlns:ds="http://schemas.openxmlformats.org/officeDocument/2006/customXml" ds:itemID="{DF69A7A0-EB26-4C07-8856-4C534DB863DD}">
+<ds:datastoreItem xmlns:ds="http://schemas.openxmlformats.org/officeDocument/2006/customXml" ds:itemID="{9967F6DA-75F0-4438-BF47-7268D70C2C64}">
   <ds:schemaRefs>
     <ds:schemaRef ds:uri="http://schemas.openxmlformats.org/officeDocument/2006/bibliography"/>
   </ds:schemaRefs>

</xml_diff>